<commit_message>
completed concept, L1_P1, and L2-P1
</commit_message>
<xml_diff>
--- a/HW10/HW10.docx
+++ b/HW10/HW10.docx
@@ -211,21 +211,19 @@
         <w:rPr>
           <w:rFonts w:asciiTheme="minorHAnsi" w:hAnsiTheme="minorHAnsi" w:cstheme="minorHAnsi"/>
         </w:rPr>
-        <w:t xml:space="preserve">2. Model 1 is high bias but low </w:t>
-      </w:r>
-      <w:proofErr w:type="gramStart"/>
+        <w:t>3</w:t>
+      </w:r>
       <w:r>
         <w:rPr>
           <w:rFonts w:asciiTheme="minorHAnsi" w:hAnsiTheme="minorHAnsi" w:cstheme="minorHAnsi"/>
         </w:rPr>
-        <w:t>variance,</w:t>
-      </w:r>
-      <w:proofErr w:type="gramEnd"/>
+        <w:t xml:space="preserve">. Model 1 is </w:t>
+      </w:r>
       <w:r>
         <w:rPr>
           <w:rFonts w:asciiTheme="minorHAnsi" w:hAnsiTheme="minorHAnsi" w:cstheme="minorHAnsi"/>
         </w:rPr>
-        <w:t xml:space="preserve"> Model 2 is high variance but low bias</w:t>
+        <w:t>low bias but high variance, Model 2 is high bias.</w:t>
       </w:r>
     </w:p>
     <w:p>

</xml_diff>

<commit_message>
updated concept question 1 and final report
</commit_message>
<xml_diff>
--- a/HW10/HW10.docx
+++ b/HW10/HW10.docx
@@ -211,7 +211,7 @@
         <w:rPr>
           <w:rFonts w:asciiTheme="minorHAnsi" w:hAnsiTheme="minorHAnsi" w:cstheme="minorHAnsi"/>
         </w:rPr>
-        <w:t>3</w:t>
+        <w:t>1</w:t>
       </w:r>
       <w:r>
         <w:rPr>
@@ -223,7 +223,19 @@
         <w:rPr>
           <w:rFonts w:asciiTheme="minorHAnsi" w:hAnsiTheme="minorHAnsi" w:cstheme="minorHAnsi"/>
         </w:rPr>
-        <w:t>low bias but high variance, Model 2 is high bias.</w:t>
+        <w:t xml:space="preserve">low bias but high variance, Model 2 is </w:t>
+      </w:r>
+      <w:r>
+        <w:rPr>
+          <w:rFonts w:asciiTheme="minorHAnsi" w:hAnsiTheme="minorHAnsi" w:cstheme="minorHAnsi"/>
+        </w:rPr>
+        <w:t xml:space="preserve">low variance but </w:t>
+      </w:r>
+      <w:r>
+        <w:rPr>
+          <w:rFonts w:asciiTheme="minorHAnsi" w:hAnsiTheme="minorHAnsi" w:cstheme="minorHAnsi"/>
+        </w:rPr>
+        <w:t>high bias.</w:t>
       </w:r>
     </w:p>
     <w:p>

</xml_diff>